<commit_message>
Linear Regression and updated ReadMe file
</commit_message>
<xml_diff>
--- a/Pymaceuticals Conclusions.docx
+++ b/Pymaceuticals Conclusions.docx
@@ -22,17 +22,7 @@
           <w:sz w:val="32"/>
           <w:szCs w:val="32"/>
         </w:rPr>
-        <w:t>Pymaceuticals</w:t>
-      </w:r>
-      <w:r>
-        <w:rPr>
-          <w:rFonts w:ascii="Times New Roman" w:hAnsi="Times New Roman" w:cs="Times New Roman"/>
-          <w:b/>
-          <w:bCs/>
-          <w:sz w:val="32"/>
-          <w:szCs w:val="32"/>
-        </w:rPr>
-        <w:t xml:space="preserve"> Conclusions</w:t>
+        <w:t>Pymaceuticals Conclusions</w:t>
       </w:r>
     </w:p>
     <w:p>
@@ -58,25 +48,23 @@
         <w:spacing w:after="0" w:line="360" w:lineRule="auto"/>
         <w:rPr>
           <w:rFonts w:ascii="Times New Roman" w:hAnsi="Times New Roman" w:cs="Times New Roman"/>
-          <w:b/>
-          <w:bCs/>
-          <w:sz w:val="32"/>
-          <w:szCs w:val="32"/>
-        </w:rPr>
-      </w:pPr>
-      <w:r>
-        <w:rPr>
-          <w:rFonts w:ascii="Times New Roman" w:hAnsi="Times New Roman" w:cs="Times New Roman"/>
           <w:sz w:val="24"/>
           <w:szCs w:val="24"/>
         </w:rPr>
-        <w:t xml:space="preserve">The 2 most consistent drug regimens in the study were Capomulin and Ramicane. This is shown by the fact that these drugs have the 2 lowest standard variations. Additionally, neither has any outliers. </w:t>
+      </w:pPr>
+      <w:r>
+        <w:rPr>
+          <w:rFonts w:ascii="Times New Roman" w:hAnsi="Times New Roman" w:cs="Times New Roman"/>
+          <w:sz w:val="24"/>
+          <w:szCs w:val="24"/>
+        </w:rPr>
+        <w:t>There is a strong positive correlation between mouse weight and average tumor volume for the Capomulin drug regimen. This is shown by the calculation that the coefficient of correlation between the 2 variables is 0.84</w:t>
       </w:r>
     </w:p>
     <w:p>
       <w:pPr>
+        <w:pStyle w:val="ListParagraph"/>
         <w:spacing w:after="0" w:line="360" w:lineRule="auto"/>
-        <w:ind w:left="360"/>
         <w:rPr>
           <w:rFonts w:ascii="Times New Roman" w:hAnsi="Times New Roman" w:cs="Times New Roman"/>
           <w:b/>
@@ -96,42 +84,31 @@
         <w:spacing w:after="0" w:line="360" w:lineRule="auto"/>
         <w:rPr>
           <w:rFonts w:ascii="Times New Roman" w:hAnsi="Times New Roman" w:cs="Times New Roman"/>
+          <w:b/>
+          <w:bCs/>
+          <w:sz w:val="32"/>
+          <w:szCs w:val="32"/>
+        </w:rPr>
+      </w:pPr>
+      <w:r>
+        <w:rPr>
+          <w:rFonts w:ascii="Times New Roman" w:hAnsi="Times New Roman" w:cs="Times New Roman"/>
           <w:sz w:val="24"/>
           <w:szCs w:val="24"/>
         </w:rPr>
-      </w:pPr>
-      <w:r>
-        <w:rPr>
-          <w:rFonts w:ascii="Times New Roman" w:hAnsi="Times New Roman" w:cs="Times New Roman"/>
-          <w:sz w:val="24"/>
-          <w:szCs w:val="24"/>
-        </w:rPr>
-        <w:t>The</w:t>
-      </w:r>
-      <w:r>
-        <w:rPr>
-          <w:rFonts w:ascii="Times New Roman" w:hAnsi="Times New Roman" w:cs="Times New Roman"/>
-          <w:sz w:val="24"/>
-          <w:szCs w:val="24"/>
-        </w:rPr>
-        <w:t xml:space="preserve"> study was very evenly divided between male and female mice</w:t>
-      </w:r>
-      <w:r>
-        <w:rPr>
-          <w:rFonts w:ascii="Times New Roman" w:hAnsi="Times New Roman" w:cs="Times New Roman"/>
-          <w:sz w:val="24"/>
-          <w:szCs w:val="24"/>
-        </w:rPr>
-        <w:t xml:space="preserve"> 50.4 %  of the mice were male and 49.6 % of the mice were female. </w:t>
+        <w:t xml:space="preserve">The 2 most consistent drug regimens in the study were Capomulin and Ramicane. This is shown by the fact that these drugs have the 2 lowest standard variations. Additionally, neither has any outliers. </w:t>
       </w:r>
     </w:p>
     <w:p>
       <w:pPr>
-        <w:pStyle w:val="ListParagraph"/>
-        <w:rPr>
-          <w:rFonts w:ascii="Times New Roman" w:hAnsi="Times New Roman" w:cs="Times New Roman"/>
-          <w:sz w:val="24"/>
-          <w:szCs w:val="24"/>
+        <w:spacing w:after="0" w:line="360" w:lineRule="auto"/>
+        <w:ind w:left="360"/>
+        <w:rPr>
+          <w:rFonts w:ascii="Times New Roman" w:hAnsi="Times New Roman" w:cs="Times New Roman"/>
+          <w:b/>
+          <w:bCs/>
+          <w:sz w:val="32"/>
+          <w:szCs w:val="32"/>
         </w:rPr>
       </w:pPr>
     </w:p>
@@ -155,8 +132,67 @@
           <w:sz w:val="24"/>
           <w:szCs w:val="24"/>
         </w:rPr>
+        <w:t>The</w:t>
+      </w:r>
+      <w:r>
+        <w:rPr>
+          <w:rFonts w:ascii="Times New Roman" w:hAnsi="Times New Roman" w:cs="Times New Roman"/>
+          <w:sz w:val="24"/>
+          <w:szCs w:val="24"/>
+        </w:rPr>
+        <w:t xml:space="preserve"> study was very evenly divided between male and female mice</w:t>
+      </w:r>
+      <w:r>
+        <w:rPr>
+          <w:rFonts w:ascii="Times New Roman" w:hAnsi="Times New Roman" w:cs="Times New Roman"/>
+          <w:sz w:val="24"/>
+          <w:szCs w:val="24"/>
+        </w:rPr>
+        <w:t xml:space="preserve"> 50.4 %  of the mice were male and 49.6 % of the mice were female. </w:t>
+      </w:r>
+    </w:p>
+    <w:p>
+      <w:pPr>
+        <w:pStyle w:val="ListParagraph"/>
+        <w:rPr>
+          <w:rFonts w:ascii="Times New Roman" w:hAnsi="Times New Roman" w:cs="Times New Roman"/>
+          <w:sz w:val="24"/>
+          <w:szCs w:val="24"/>
+        </w:rPr>
+      </w:pPr>
+    </w:p>
+    <w:p>
+      <w:pPr>
+        <w:pStyle w:val="ListParagraph"/>
+        <w:numPr>
+          <w:ilvl w:val="0"/>
+          <w:numId w:val="1"/>
+        </w:numPr>
+        <w:spacing w:after="0" w:line="360" w:lineRule="auto"/>
+        <w:rPr>
+          <w:rFonts w:ascii="Times New Roman" w:hAnsi="Times New Roman" w:cs="Times New Roman"/>
+          <w:sz w:val="24"/>
+          <w:szCs w:val="24"/>
+        </w:rPr>
+      </w:pPr>
+      <w:r>
+        <w:rPr>
+          <w:rFonts w:ascii="Times New Roman" w:hAnsi="Times New Roman" w:cs="Times New Roman"/>
+          <w:sz w:val="24"/>
+          <w:szCs w:val="24"/>
+        </w:rPr>
         <w:t xml:space="preserve">The data for this study was recorded well. Out of the 249 mice used in the study the data was only recorded incorrectly for one mouse. </w:t>
       </w:r>
+    </w:p>
+    <w:p>
+      <w:pPr>
+        <w:pStyle w:val="ListParagraph"/>
+        <w:rPr>
+          <w:rFonts w:ascii="Times New Roman" w:hAnsi="Times New Roman" w:cs="Times New Roman"/>
+          <w:sz w:val="24"/>
+          <w:szCs w:val="24"/>
+        </w:rPr>
+      </w:pPr>
     </w:p>
     <w:sectPr>
       <w:pgSz w:w="12240" w:h="15840"/>
@@ -392,6 +428,7 @@
     <w:lsdException w:name="HTML Sample" w:semiHidden="1" w:unhideWhenUsed="1"/>
     <w:lsdException w:name="HTML Typewriter" w:semiHidden="1" w:unhideWhenUsed="1"/>
     <w:lsdException w:name="HTML Variable" w:semiHidden="1" w:unhideWhenUsed="1"/>
+    <w:lsdException w:name="Normal Table" w:semiHidden="1" w:unhideWhenUsed="1"/>
     <w:lsdException w:name="annotation subject" w:semiHidden="1" w:unhideWhenUsed="1"/>
     <w:lsdException w:name="No List" w:semiHidden="1" w:unhideWhenUsed="1"/>
     <w:lsdException w:name="Outline List 1" w:semiHidden="1" w:unhideWhenUsed="1"/>
@@ -438,8 +475,10 @@
     <w:lsdException w:name="Table Subtle 2" w:semiHidden="1" w:unhideWhenUsed="1"/>
     <w:lsdException w:name="Table Web 1" w:semiHidden="1" w:unhideWhenUsed="1"/>
     <w:lsdException w:name="Table Web 2" w:semiHidden="1" w:unhideWhenUsed="1"/>
+    <w:lsdException w:name="Table Web 3" w:semiHidden="1" w:unhideWhenUsed="1"/>
     <w:lsdException w:name="Balloon Text" w:semiHidden="1" w:unhideWhenUsed="1"/>
     <w:lsdException w:name="Table Grid" w:uiPriority="39"/>
+    <w:lsdException w:name="Table Theme" w:semiHidden="1" w:unhideWhenUsed="1"/>
     <w:lsdException w:name="Placeholder Text" w:semiHidden="1"/>
     <w:lsdException w:name="No Spacing" w:uiPriority="1" w:qFormat="1"/>
     <w:lsdException w:name="Light Shading" w:uiPriority="60"/>

</xml_diff>